<commit_message>
revisi task relasi database
</commit_message>
<xml_diff>
--- a/naufal/mysql/TASK RELASI DATABASE Naufal.docx
+++ b/naufal/mysql/TASK RELASI DATABASE Naufal.docx
@@ -34,7 +34,7 @@
         <mc:AlternateContent>
           <mc:Choice Requires="wps">
             <w:drawing>
-              <wp:anchor distT="0" distB="0" distL="114300" distR="114300" simplePos="0" relativeHeight="251663360" behindDoc="0" locked="0" layoutInCell="1" allowOverlap="1" wp14:anchorId="0AF57187" wp14:editId="0510F8FA">
+              <wp:anchor distT="0" distB="0" distL="114300" distR="114300" simplePos="0" relativeHeight="251663360" behindDoc="0" locked="0" layoutInCell="1" allowOverlap="1" wp14:anchorId="2081408E" wp14:editId="19963931">
                 <wp:simplePos x="0" y="0"/>
                 <wp:positionH relativeFrom="column">
                   <wp:posOffset>0</wp:posOffset>
@@ -178,7 +178,7 @@
         <mc:AlternateContent>
           <mc:Choice Requires="wps">
             <w:drawing>
-              <wp:anchor distT="0" distB="0" distL="114300" distR="114300" simplePos="0" relativeHeight="251661312" behindDoc="0" locked="0" layoutInCell="1" allowOverlap="1" wp14:anchorId="2B263D2A" wp14:editId="75054A0C">
+              <wp:anchor distT="0" distB="0" distL="114300" distR="114300" simplePos="0" relativeHeight="251661312" behindDoc="0" locked="0" layoutInCell="1" allowOverlap="1" wp14:anchorId="331CC9B8" wp14:editId="7273652B">
                 <wp:simplePos x="0" y="0"/>
                 <wp:positionH relativeFrom="column">
                   <wp:posOffset>2162175</wp:posOffset>
@@ -243,17 +243,7 @@
                                 <w:bCs/>
                                 <w:lang w:val="en-ID"/>
                               </w:rPr>
-                              <w:t>One to On</w:t>
-                            </w:r>
-                            <w:bookmarkStart w:id="0" w:name="_GoBack"/>
-                            <w:bookmarkEnd w:id="0"/>
-                            <w:r>
-                              <w:rPr>
-                                <w:b/>
-                                <w:bCs/>
-                                <w:lang w:val="en-ID"/>
-                              </w:rPr>
-                              <w:t>e</w:t>
+                              <w:t>One to One</w:t>
                             </w:r>
                           </w:p>
                         </w:txbxContent>
@@ -319,7 +309,7 @@
         <mc:AlternateContent>
           <mc:Choice Requires="wps">
             <w:drawing>
-              <wp:anchor distT="0" distB="0" distL="114300" distR="114300" simplePos="0" relativeHeight="251659264" behindDoc="0" locked="0" layoutInCell="1" allowOverlap="1" wp14:anchorId="10DEC039" wp14:editId="4C80F784">
+              <wp:anchor distT="0" distB="0" distL="114300" distR="114300" simplePos="0" relativeHeight="251659264" behindDoc="0" locked="0" layoutInCell="1" allowOverlap="1" wp14:anchorId="4FFD0DD8" wp14:editId="3A08EE9C">
                 <wp:simplePos x="0" y="0"/>
                 <wp:positionH relativeFrom="column">
                   <wp:posOffset>2066925</wp:posOffset>
@@ -439,9 +429,9 @@
         </w:rPr>
         <w:drawing>
           <wp:inline distT="0" distB="0" distL="0" distR="0">
-            <wp:extent cx="5591175" cy="6391275"/>
+            <wp:extent cx="5591175" cy="6181725"/>
             <wp:effectExtent l="0" t="0" r="9525" b="9525"/>
-            <wp:docPr id="1" name="Picture 1" descr="D:\Productivity\Training\Eduwork\my-edu-repo\apotek_edu.png"/>
+            <wp:docPr id="6" name="Picture 6" descr="D:\Productivity\Training\Eduwork\my-edu-repo\apotek_edu_rev.png"/>
             <wp:cNvGraphicFramePr>
               <a:graphicFrameLocks xmlns:a="http://schemas.openxmlformats.org/drawingml/2006/main" noChangeAspect="1"/>
             </wp:cNvGraphicFramePr>
@@ -449,7 +439,7 @@
               <a:graphicData uri="http://schemas.openxmlformats.org/drawingml/2006/picture">
                 <pic:pic xmlns:pic="http://schemas.openxmlformats.org/drawingml/2006/picture">
                   <pic:nvPicPr>
-                    <pic:cNvPr id="0" name="Picture 1" descr="D:\Productivity\Training\Eduwork\my-edu-repo\apotek_edu.png"/>
+                    <pic:cNvPr id="0" name="Picture 2" descr="D:\Productivity\Training\Eduwork\my-edu-repo\apotek_edu_rev.png"/>
                     <pic:cNvPicPr>
                       <a:picLocks noChangeAspect="1" noChangeArrowheads="1"/>
                     </pic:cNvPicPr>
@@ -470,7 +460,7 @@
                   <pic:spPr bwMode="auto">
                     <a:xfrm>
                       <a:off x="0" y="0"/>
-                      <a:ext cx="5591175" cy="6391275"/>
+                      <a:ext cx="5591175" cy="6181725"/>
                     </a:xfrm>
                     <a:prstGeom prst="rect">
                       <a:avLst/>
@@ -486,6 +476,8 @@
           </wp:inline>
         </w:drawing>
       </w:r>
+      <w:bookmarkStart w:id="0" w:name="_GoBack"/>
+      <w:bookmarkEnd w:id="0"/>
     </w:p>
     <w:p>
       <w:pPr>
@@ -494,11 +486,103 @@
           <w:lang w:val="en-ID"/>
         </w:rPr>
       </w:pPr>
-      <w:r>
-        <w:rPr>
-          <w:lang w:val="en-ID"/>
-        </w:rPr>
-        <w:t>Dalam database apotek_edu ini terdapat 3 jenis relasi data, yaitu:</w:t>
+      <w:proofErr w:type="spellStart"/>
+      <w:r>
+        <w:rPr>
+          <w:lang w:val="en-ID"/>
+        </w:rPr>
+        <w:t>Dalam</w:t>
+      </w:r>
+      <w:proofErr w:type="spellEnd"/>
+      <w:r>
+        <w:rPr>
+          <w:lang w:val="en-ID"/>
+        </w:rPr>
+        <w:t xml:space="preserve"> database </w:t>
+      </w:r>
+      <w:proofErr w:type="spellStart"/>
+      <w:r>
+        <w:rPr>
+          <w:lang w:val="en-ID"/>
+        </w:rPr>
+        <w:t>apotek_edu</w:t>
+      </w:r>
+      <w:proofErr w:type="spellEnd"/>
+      <w:r>
+        <w:rPr>
+          <w:lang w:val="en-ID"/>
+        </w:rPr>
+        <w:t xml:space="preserve"> </w:t>
+      </w:r>
+      <w:proofErr w:type="spellStart"/>
+      <w:r>
+        <w:rPr>
+          <w:lang w:val="en-ID"/>
+        </w:rPr>
+        <w:t>ini</w:t>
+      </w:r>
+      <w:proofErr w:type="spellEnd"/>
+      <w:r>
+        <w:rPr>
+          <w:lang w:val="en-ID"/>
+        </w:rPr>
+        <w:t xml:space="preserve"> </w:t>
+      </w:r>
+      <w:proofErr w:type="spellStart"/>
+      <w:r>
+        <w:rPr>
+          <w:lang w:val="en-ID"/>
+        </w:rPr>
+        <w:t>terdapat</w:t>
+      </w:r>
+      <w:proofErr w:type="spellEnd"/>
+      <w:r>
+        <w:rPr>
+          <w:lang w:val="en-ID"/>
+        </w:rPr>
+        <w:t xml:space="preserve"> 3 </w:t>
+      </w:r>
+      <w:proofErr w:type="spellStart"/>
+      <w:r>
+        <w:rPr>
+          <w:lang w:val="en-ID"/>
+        </w:rPr>
+        <w:t>jenis</w:t>
+      </w:r>
+      <w:proofErr w:type="spellEnd"/>
+      <w:r>
+        <w:rPr>
+          <w:lang w:val="en-ID"/>
+        </w:rPr>
+        <w:t xml:space="preserve"> </w:t>
+      </w:r>
+      <w:proofErr w:type="spellStart"/>
+      <w:r>
+        <w:rPr>
+          <w:lang w:val="en-ID"/>
+        </w:rPr>
+        <w:t>relasi</w:t>
+      </w:r>
+      <w:proofErr w:type="spellEnd"/>
+      <w:r>
+        <w:rPr>
+          <w:lang w:val="en-ID"/>
+        </w:rPr>
+        <w:t xml:space="preserve"> data, </w:t>
+      </w:r>
+      <w:proofErr w:type="spellStart"/>
+      <w:r>
+        <w:rPr>
+          <w:lang w:val="en-ID"/>
+        </w:rPr>
+        <w:t>yaitu</w:t>
+      </w:r>
+      <w:proofErr w:type="spellEnd"/>
+      <w:r>
+        <w:rPr>
+          <w:lang w:val="en-ID"/>
+        </w:rPr>
+        <w:t>:</w:t>
       </w:r>
     </w:p>
     <w:p>
@@ -566,12 +650,50 @@
           <w:lang w:val="en-ID"/>
         </w:rPr>
       </w:pPr>
-      <w:r>
-        <w:rPr>
-          <w:lang w:val="en-ID"/>
-        </w:rPr>
-        <w:t xml:space="preserve">Relasi antara tabel </w:t>
-      </w:r>
+      <w:proofErr w:type="spellStart"/>
+      <w:proofErr w:type="gramStart"/>
+      <w:r>
+        <w:rPr>
+          <w:lang w:val="en-ID"/>
+        </w:rPr>
+        <w:t>Relasi</w:t>
+      </w:r>
+      <w:proofErr w:type="spellEnd"/>
+      <w:r>
+        <w:rPr>
+          <w:lang w:val="en-ID"/>
+        </w:rPr>
+        <w:t xml:space="preserve"> </w:t>
+      </w:r>
+      <w:proofErr w:type="spellStart"/>
+      <w:r>
+        <w:rPr>
+          <w:lang w:val="en-ID"/>
+        </w:rPr>
+        <w:t>antara</w:t>
+      </w:r>
+      <w:proofErr w:type="spellEnd"/>
+      <w:r>
+        <w:rPr>
+          <w:lang w:val="en-ID"/>
+        </w:rPr>
+        <w:t xml:space="preserve"> </w:t>
+      </w:r>
+      <w:proofErr w:type="spellStart"/>
+      <w:r>
+        <w:rPr>
+          <w:lang w:val="en-ID"/>
+        </w:rPr>
+        <w:t>tabel</w:t>
+      </w:r>
+      <w:proofErr w:type="spellEnd"/>
+      <w:r>
+        <w:rPr>
+          <w:lang w:val="en-ID"/>
+        </w:rPr>
+        <w:t xml:space="preserve"> </w:t>
+      </w:r>
+      <w:proofErr w:type="spellStart"/>
       <w:r>
         <w:rPr>
           <w:b/>
@@ -580,12 +702,28 @@
         </w:rPr>
         <w:t>daftar_obat</w:t>
       </w:r>
-      <w:r>
-        <w:rPr>
-          <w:lang w:val="en-ID"/>
-        </w:rPr>
-        <w:t xml:space="preserve"> dan </w:t>
-      </w:r>
+      <w:proofErr w:type="spellEnd"/>
+      <w:r>
+        <w:rPr>
+          <w:lang w:val="en-ID"/>
+        </w:rPr>
+        <w:t xml:space="preserve"> </w:t>
+      </w:r>
+      <w:proofErr w:type="spellStart"/>
+      <w:r>
+        <w:rPr>
+          <w:lang w:val="en-ID"/>
+        </w:rPr>
+        <w:t>dan</w:t>
+      </w:r>
+      <w:proofErr w:type="spellEnd"/>
+      <w:r>
+        <w:rPr>
+          <w:lang w:val="en-ID"/>
+        </w:rPr>
+        <w:t xml:space="preserve"> </w:t>
+      </w:r>
+      <w:proofErr w:type="spellStart"/>
       <w:r>
         <w:rPr>
           <w:b/>
@@ -598,7 +736,42 @@
         <w:rPr>
           <w:lang w:val="en-ID"/>
         </w:rPr>
-        <w:t xml:space="preserve">_obat merupakan relasi </w:t>
+        <w:t>_obat</w:t>
+      </w:r>
+      <w:proofErr w:type="spellEnd"/>
+      <w:r>
+        <w:rPr>
+          <w:lang w:val="en-ID"/>
+        </w:rPr>
+        <w:t xml:space="preserve"> </w:t>
+      </w:r>
+      <w:proofErr w:type="spellStart"/>
+      <w:r>
+        <w:rPr>
+          <w:lang w:val="en-ID"/>
+        </w:rPr>
+        <w:t>merupakan</w:t>
+      </w:r>
+      <w:proofErr w:type="spellEnd"/>
+      <w:r>
+        <w:rPr>
+          <w:lang w:val="en-ID"/>
+        </w:rPr>
+        <w:t xml:space="preserve"> </w:t>
+      </w:r>
+      <w:proofErr w:type="spellStart"/>
+      <w:r>
+        <w:rPr>
+          <w:lang w:val="en-ID"/>
+        </w:rPr>
+        <w:t>relasi</w:t>
+      </w:r>
+      <w:proofErr w:type="spellEnd"/>
+      <w:r>
+        <w:rPr>
+          <w:lang w:val="en-ID"/>
+        </w:rPr>
+        <w:t xml:space="preserve"> </w:t>
       </w:r>
       <w:r>
         <w:rPr>
@@ -612,8 +785,135 @@
         <w:rPr>
           <w:lang w:val="en-ID"/>
         </w:rPr>
-        <w:t xml:space="preserve"> karena satu produsen dapat memproduksi lebih dari satu obat-obatan.</w:t>
-      </w:r>
+        <w:t xml:space="preserve"> </w:t>
+      </w:r>
+      <w:proofErr w:type="spellStart"/>
+      <w:r>
+        <w:rPr>
+          <w:lang w:val="en-ID"/>
+        </w:rPr>
+        <w:t>karena</w:t>
+      </w:r>
+      <w:proofErr w:type="spellEnd"/>
+      <w:r>
+        <w:rPr>
+          <w:lang w:val="en-ID"/>
+        </w:rPr>
+        <w:t xml:space="preserve"> </w:t>
+      </w:r>
+      <w:proofErr w:type="spellStart"/>
+      <w:r>
+        <w:rPr>
+          <w:lang w:val="en-ID"/>
+        </w:rPr>
+        <w:t>satu</w:t>
+      </w:r>
+      <w:proofErr w:type="spellEnd"/>
+      <w:r>
+        <w:rPr>
+          <w:lang w:val="en-ID"/>
+        </w:rPr>
+        <w:t xml:space="preserve"> </w:t>
+      </w:r>
+      <w:proofErr w:type="spellStart"/>
+      <w:r>
+        <w:rPr>
+          <w:lang w:val="en-ID"/>
+        </w:rPr>
+        <w:t>produsen</w:t>
+      </w:r>
+      <w:proofErr w:type="spellEnd"/>
+      <w:r>
+        <w:rPr>
+          <w:lang w:val="en-ID"/>
+        </w:rPr>
+        <w:t xml:space="preserve"> </w:t>
+      </w:r>
+      <w:proofErr w:type="spellStart"/>
+      <w:r>
+        <w:rPr>
+          <w:lang w:val="en-ID"/>
+        </w:rPr>
+        <w:t>dapat</w:t>
+      </w:r>
+      <w:proofErr w:type="spellEnd"/>
+      <w:r>
+        <w:rPr>
+          <w:lang w:val="en-ID"/>
+        </w:rPr>
+        <w:t xml:space="preserve"> </w:t>
+      </w:r>
+      <w:proofErr w:type="spellStart"/>
+      <w:r>
+        <w:rPr>
+          <w:lang w:val="en-ID"/>
+        </w:rPr>
+        <w:t>memproduksi</w:t>
+      </w:r>
+      <w:proofErr w:type="spellEnd"/>
+      <w:r>
+        <w:rPr>
+          <w:lang w:val="en-ID"/>
+        </w:rPr>
+        <w:t xml:space="preserve"> </w:t>
+      </w:r>
+      <w:proofErr w:type="spellStart"/>
+      <w:r>
+        <w:rPr>
+          <w:lang w:val="en-ID"/>
+        </w:rPr>
+        <w:t>lebih</w:t>
+      </w:r>
+      <w:proofErr w:type="spellEnd"/>
+      <w:r>
+        <w:rPr>
+          <w:lang w:val="en-ID"/>
+        </w:rPr>
+        <w:t xml:space="preserve"> </w:t>
+      </w:r>
+      <w:proofErr w:type="spellStart"/>
+      <w:r>
+        <w:rPr>
+          <w:lang w:val="en-ID"/>
+        </w:rPr>
+        <w:t>dari</w:t>
+      </w:r>
+      <w:proofErr w:type="spellEnd"/>
+      <w:r>
+        <w:rPr>
+          <w:lang w:val="en-ID"/>
+        </w:rPr>
+        <w:t xml:space="preserve"> </w:t>
+      </w:r>
+      <w:proofErr w:type="spellStart"/>
+      <w:r>
+        <w:rPr>
+          <w:lang w:val="en-ID"/>
+        </w:rPr>
+        <w:t>satu</w:t>
+      </w:r>
+      <w:proofErr w:type="spellEnd"/>
+      <w:r>
+        <w:rPr>
+          <w:lang w:val="en-ID"/>
+        </w:rPr>
+        <w:t xml:space="preserve"> </w:t>
+      </w:r>
+      <w:proofErr w:type="spellStart"/>
+      <w:r>
+        <w:rPr>
+          <w:lang w:val="en-ID"/>
+        </w:rPr>
+        <w:t>obat-obatan</w:t>
+      </w:r>
+      <w:proofErr w:type="spellEnd"/>
+      <w:r>
+        <w:rPr>
+          <w:lang w:val="en-ID"/>
+        </w:rPr>
+        <w:t>.</w:t>
+      </w:r>
+      <w:proofErr w:type="gramEnd"/>
     </w:p>
     <w:p>
       <w:pPr>
@@ -623,13 +923,51 @@
           <w:lang w:val="en-ID"/>
         </w:rPr>
       </w:pPr>
+      <w:proofErr w:type="spellStart"/>
+      <w:proofErr w:type="gramStart"/>
       <w:r>
         <w:rPr>
           <w:lang w:val="en-ID"/>
         </w:rPr>
         <w:lastRenderedPageBreak/>
-        <w:t xml:space="preserve">Relasi antara tabel </w:t>
-      </w:r>
+        <w:t>Relasi</w:t>
+      </w:r>
+      <w:proofErr w:type="spellEnd"/>
+      <w:r>
+        <w:rPr>
+          <w:lang w:val="en-ID"/>
+        </w:rPr>
+        <w:t xml:space="preserve"> </w:t>
+      </w:r>
+      <w:proofErr w:type="spellStart"/>
+      <w:r>
+        <w:rPr>
+          <w:lang w:val="en-ID"/>
+        </w:rPr>
+        <w:t>antara</w:t>
+      </w:r>
+      <w:proofErr w:type="spellEnd"/>
+      <w:r>
+        <w:rPr>
+          <w:lang w:val="en-ID"/>
+        </w:rPr>
+        <w:t xml:space="preserve"> </w:t>
+      </w:r>
+      <w:proofErr w:type="spellStart"/>
+      <w:r>
+        <w:rPr>
+          <w:lang w:val="en-ID"/>
+        </w:rPr>
+        <w:t>tabel</w:t>
+      </w:r>
+      <w:proofErr w:type="spellEnd"/>
+      <w:r>
+        <w:rPr>
+          <w:lang w:val="en-ID"/>
+        </w:rPr>
+        <w:t xml:space="preserve"> </w:t>
+      </w:r>
+      <w:proofErr w:type="spellStart"/>
       <w:r>
         <w:rPr>
           <w:b/>
@@ -638,12 +976,42 @@
         </w:rPr>
         <w:t>pelanggan</w:t>
       </w:r>
-      <w:r>
-        <w:rPr>
-          <w:lang w:val="en-ID"/>
-        </w:rPr>
-        <w:t xml:space="preserve"> dengan tabel </w:t>
-      </w:r>
+      <w:proofErr w:type="spellEnd"/>
+      <w:r>
+        <w:rPr>
+          <w:lang w:val="en-ID"/>
+        </w:rPr>
+        <w:t xml:space="preserve"> </w:t>
+      </w:r>
+      <w:proofErr w:type="spellStart"/>
+      <w:r>
+        <w:rPr>
+          <w:lang w:val="en-ID"/>
+        </w:rPr>
+        <w:t>dengan</w:t>
+      </w:r>
+      <w:proofErr w:type="spellEnd"/>
+      <w:r>
+        <w:rPr>
+          <w:lang w:val="en-ID"/>
+        </w:rPr>
+        <w:t xml:space="preserve"> </w:t>
+      </w:r>
+      <w:proofErr w:type="spellStart"/>
+      <w:r>
+        <w:rPr>
+          <w:lang w:val="en-ID"/>
+        </w:rPr>
+        <w:t>tabel</w:t>
+      </w:r>
+      <w:proofErr w:type="spellEnd"/>
+      <w:r>
+        <w:rPr>
+          <w:lang w:val="en-ID"/>
+        </w:rPr>
+        <w:t xml:space="preserve"> </w:t>
+      </w:r>
+      <w:proofErr w:type="spellStart"/>
       <w:r>
         <w:rPr>
           <w:b/>
@@ -652,11 +1020,40 @@
         </w:rPr>
         <w:t>detail_pelangan</w:t>
       </w:r>
-      <w:r>
-        <w:rPr>
-          <w:lang w:val="en-ID"/>
-        </w:rPr>
-        <w:t xml:space="preserve"> merupakan relasi </w:t>
+      <w:proofErr w:type="spellEnd"/>
+      <w:r>
+        <w:rPr>
+          <w:lang w:val="en-ID"/>
+        </w:rPr>
+        <w:t xml:space="preserve"> </w:t>
+      </w:r>
+      <w:proofErr w:type="spellStart"/>
+      <w:r>
+        <w:rPr>
+          <w:lang w:val="en-ID"/>
+        </w:rPr>
+        <w:t>merupakan</w:t>
+      </w:r>
+      <w:proofErr w:type="spellEnd"/>
+      <w:r>
+        <w:rPr>
+          <w:lang w:val="en-ID"/>
+        </w:rPr>
+        <w:t xml:space="preserve"> </w:t>
+      </w:r>
+      <w:proofErr w:type="spellStart"/>
+      <w:r>
+        <w:rPr>
+          <w:lang w:val="en-ID"/>
+        </w:rPr>
+        <w:t>relasi</w:t>
+      </w:r>
+      <w:proofErr w:type="spellEnd"/>
+      <w:r>
+        <w:rPr>
+          <w:lang w:val="en-ID"/>
+        </w:rPr>
+        <w:t xml:space="preserve"> </w:t>
       </w:r>
       <w:r>
         <w:rPr>
@@ -670,8 +1067,121 @@
         <w:rPr>
           <w:lang w:val="en-ID"/>
         </w:rPr>
-        <w:t xml:space="preserve"> karena satu pelanggan hanya bisa memiliki satu data detail_pelanggan.</w:t>
-      </w:r>
+        <w:t xml:space="preserve"> </w:t>
+      </w:r>
+      <w:proofErr w:type="spellStart"/>
+      <w:r>
+        <w:rPr>
+          <w:lang w:val="en-ID"/>
+        </w:rPr>
+        <w:t>karena</w:t>
+      </w:r>
+      <w:proofErr w:type="spellEnd"/>
+      <w:r>
+        <w:rPr>
+          <w:lang w:val="en-ID"/>
+        </w:rPr>
+        <w:t xml:space="preserve"> </w:t>
+      </w:r>
+      <w:proofErr w:type="spellStart"/>
+      <w:r>
+        <w:rPr>
+          <w:lang w:val="en-ID"/>
+        </w:rPr>
+        <w:t>satu</w:t>
+      </w:r>
+      <w:proofErr w:type="spellEnd"/>
+      <w:r>
+        <w:rPr>
+          <w:lang w:val="en-ID"/>
+        </w:rPr>
+        <w:t xml:space="preserve"> </w:t>
+      </w:r>
+      <w:proofErr w:type="spellStart"/>
+      <w:r>
+        <w:rPr>
+          <w:lang w:val="en-ID"/>
+        </w:rPr>
+        <w:t>pelanggan</w:t>
+      </w:r>
+      <w:proofErr w:type="spellEnd"/>
+      <w:r>
+        <w:rPr>
+          <w:lang w:val="en-ID"/>
+        </w:rPr>
+        <w:t xml:space="preserve"> </w:t>
+      </w:r>
+      <w:proofErr w:type="spellStart"/>
+      <w:r>
+        <w:rPr>
+          <w:lang w:val="en-ID"/>
+        </w:rPr>
+        <w:t>hanya</w:t>
+      </w:r>
+      <w:proofErr w:type="spellEnd"/>
+      <w:r>
+        <w:rPr>
+          <w:lang w:val="en-ID"/>
+        </w:rPr>
+        <w:t xml:space="preserve"> </w:t>
+      </w:r>
+      <w:proofErr w:type="spellStart"/>
+      <w:r>
+        <w:rPr>
+          <w:lang w:val="en-ID"/>
+        </w:rPr>
+        <w:t>bisa</w:t>
+      </w:r>
+      <w:proofErr w:type="spellEnd"/>
+      <w:r>
+        <w:rPr>
+          <w:lang w:val="en-ID"/>
+        </w:rPr>
+        <w:t xml:space="preserve"> </w:t>
+      </w:r>
+      <w:proofErr w:type="spellStart"/>
+      <w:r>
+        <w:rPr>
+          <w:lang w:val="en-ID"/>
+        </w:rPr>
+        <w:t>memiliki</w:t>
+      </w:r>
+      <w:proofErr w:type="spellEnd"/>
+      <w:r>
+        <w:rPr>
+          <w:lang w:val="en-ID"/>
+        </w:rPr>
+        <w:t xml:space="preserve"> </w:t>
+      </w:r>
+      <w:proofErr w:type="spellStart"/>
+      <w:r>
+        <w:rPr>
+          <w:lang w:val="en-ID"/>
+        </w:rPr>
+        <w:t>satu</w:t>
+      </w:r>
+      <w:proofErr w:type="spellEnd"/>
+      <w:r>
+        <w:rPr>
+          <w:lang w:val="en-ID"/>
+        </w:rPr>
+        <w:t xml:space="preserve"> data </w:t>
+      </w:r>
+      <w:proofErr w:type="spellStart"/>
+      <w:r>
+        <w:rPr>
+          <w:lang w:val="en-ID"/>
+        </w:rPr>
+        <w:t>detail_pelanggan</w:t>
+      </w:r>
+      <w:proofErr w:type="spellEnd"/>
+      <w:r>
+        <w:rPr>
+          <w:lang w:val="en-ID"/>
+        </w:rPr>
+        <w:t>.</w:t>
+      </w:r>
+      <w:proofErr w:type="gramEnd"/>
     </w:p>
     <w:p>
       <w:pPr>
@@ -681,12 +1191,49 @@
           <w:lang w:val="en-ID"/>
         </w:rPr>
       </w:pPr>
-      <w:r>
-        <w:rPr>
-          <w:lang w:val="en-ID"/>
-        </w:rPr>
-        <w:t xml:space="preserve">Relasi antara tabel </w:t>
-      </w:r>
+      <w:proofErr w:type="spellStart"/>
+      <w:r>
+        <w:rPr>
+          <w:lang w:val="en-ID"/>
+        </w:rPr>
+        <w:t>Relasi</w:t>
+      </w:r>
+      <w:proofErr w:type="spellEnd"/>
+      <w:r>
+        <w:rPr>
+          <w:lang w:val="en-ID"/>
+        </w:rPr>
+        <w:t xml:space="preserve"> </w:t>
+      </w:r>
+      <w:proofErr w:type="spellStart"/>
+      <w:r>
+        <w:rPr>
+          <w:lang w:val="en-ID"/>
+        </w:rPr>
+        <w:t>antara</w:t>
+      </w:r>
+      <w:proofErr w:type="spellEnd"/>
+      <w:r>
+        <w:rPr>
+          <w:lang w:val="en-ID"/>
+        </w:rPr>
+        <w:t xml:space="preserve"> </w:t>
+      </w:r>
+      <w:proofErr w:type="spellStart"/>
+      <w:r>
+        <w:rPr>
+          <w:lang w:val="en-ID"/>
+        </w:rPr>
+        <w:t>tabel</w:t>
+      </w:r>
+      <w:proofErr w:type="spellEnd"/>
+      <w:r>
+        <w:rPr>
+          <w:lang w:val="en-ID"/>
+        </w:rPr>
+        <w:t xml:space="preserve"> </w:t>
+      </w:r>
+      <w:proofErr w:type="spellStart"/>
       <w:r>
         <w:rPr>
           <w:b/>
@@ -695,12 +1242,42 @@
         </w:rPr>
         <w:t>daftar_obat</w:t>
       </w:r>
-      <w:r>
-        <w:rPr>
-          <w:lang w:val="en-ID"/>
-        </w:rPr>
-        <w:t xml:space="preserve"> dengan tabel </w:t>
-      </w:r>
+      <w:proofErr w:type="spellEnd"/>
+      <w:r>
+        <w:rPr>
+          <w:lang w:val="en-ID"/>
+        </w:rPr>
+        <w:t xml:space="preserve"> </w:t>
+      </w:r>
+      <w:proofErr w:type="spellStart"/>
+      <w:r>
+        <w:rPr>
+          <w:lang w:val="en-ID"/>
+        </w:rPr>
+        <w:t>dengan</w:t>
+      </w:r>
+      <w:proofErr w:type="spellEnd"/>
+      <w:r>
+        <w:rPr>
+          <w:lang w:val="en-ID"/>
+        </w:rPr>
+        <w:t xml:space="preserve"> </w:t>
+      </w:r>
+      <w:proofErr w:type="spellStart"/>
+      <w:r>
+        <w:rPr>
+          <w:lang w:val="en-ID"/>
+        </w:rPr>
+        <w:t>tabel</w:t>
+      </w:r>
+      <w:proofErr w:type="spellEnd"/>
+      <w:r>
+        <w:rPr>
+          <w:lang w:val="en-ID"/>
+        </w:rPr>
+        <w:t xml:space="preserve"> </w:t>
+      </w:r>
+      <w:proofErr w:type="spellStart"/>
       <w:r>
         <w:rPr>
           <w:b/>
@@ -709,12 +1286,42 @@
         </w:rPr>
         <w:t>pelanggan</w:t>
       </w:r>
-      <w:r>
-        <w:rPr>
-          <w:lang w:val="en-ID"/>
-        </w:rPr>
-        <w:t xml:space="preserve"> yang diperantarai tabel </w:t>
-      </w:r>
+      <w:proofErr w:type="spellEnd"/>
+      <w:r>
+        <w:rPr>
+          <w:lang w:val="en-ID"/>
+        </w:rPr>
+        <w:t xml:space="preserve"> yang </w:t>
+      </w:r>
+      <w:proofErr w:type="spellStart"/>
+      <w:r>
+        <w:rPr>
+          <w:lang w:val="en-ID"/>
+        </w:rPr>
+        <w:t>diperantarai</w:t>
+      </w:r>
+      <w:proofErr w:type="spellEnd"/>
+      <w:r>
+        <w:rPr>
+          <w:lang w:val="en-ID"/>
+        </w:rPr>
+        <w:t xml:space="preserve"> </w:t>
+      </w:r>
+      <w:proofErr w:type="spellStart"/>
+      <w:r>
+        <w:rPr>
+          <w:lang w:val="en-ID"/>
+        </w:rPr>
+        <w:t>tabel</w:t>
+      </w:r>
+      <w:proofErr w:type="spellEnd"/>
+      <w:r>
+        <w:rPr>
+          <w:lang w:val="en-ID"/>
+        </w:rPr>
+        <w:t xml:space="preserve"> </w:t>
+      </w:r>
+      <w:proofErr w:type="spellStart"/>
       <w:r>
         <w:rPr>
           <w:b/>
@@ -723,11 +1330,40 @@
         </w:rPr>
         <w:t>pembelian_obat</w:t>
       </w:r>
-      <w:r>
-        <w:rPr>
-          <w:lang w:val="en-ID"/>
-        </w:rPr>
-        <w:t xml:space="preserve"> sebagai tabel </w:t>
+      <w:proofErr w:type="spellEnd"/>
+      <w:r>
+        <w:rPr>
+          <w:lang w:val="en-ID"/>
+        </w:rPr>
+        <w:t xml:space="preserve"> </w:t>
+      </w:r>
+      <w:proofErr w:type="spellStart"/>
+      <w:r>
+        <w:rPr>
+          <w:lang w:val="en-ID"/>
+        </w:rPr>
+        <w:t>sebagai</w:t>
+      </w:r>
+      <w:proofErr w:type="spellEnd"/>
+      <w:r>
+        <w:rPr>
+          <w:lang w:val="en-ID"/>
+        </w:rPr>
+        <w:t xml:space="preserve"> </w:t>
+      </w:r>
+      <w:proofErr w:type="spellStart"/>
+      <w:r>
+        <w:rPr>
+          <w:lang w:val="en-ID"/>
+        </w:rPr>
+        <w:t>tabel</w:t>
+      </w:r>
+      <w:proofErr w:type="spellEnd"/>
+      <w:r>
+        <w:rPr>
+          <w:lang w:val="en-ID"/>
+        </w:rPr>
+        <w:t xml:space="preserve"> </w:t>
       </w:r>
       <w:r>
         <w:rPr>
@@ -741,7 +1377,35 @@
         <w:rPr>
           <w:lang w:val="en-ID"/>
         </w:rPr>
-        <w:t xml:space="preserve"> merupakan relasi </w:t>
+        <w:t xml:space="preserve"> </w:t>
+      </w:r>
+      <w:proofErr w:type="spellStart"/>
+      <w:r>
+        <w:rPr>
+          <w:lang w:val="en-ID"/>
+        </w:rPr>
+        <w:t>merupakan</w:t>
+      </w:r>
+      <w:proofErr w:type="spellEnd"/>
+      <w:r>
+        <w:rPr>
+          <w:lang w:val="en-ID"/>
+        </w:rPr>
+        <w:t xml:space="preserve"> </w:t>
+      </w:r>
+      <w:proofErr w:type="spellStart"/>
+      <w:r>
+        <w:rPr>
+          <w:lang w:val="en-ID"/>
+        </w:rPr>
+        <w:t>relasi</w:t>
+      </w:r>
+      <w:proofErr w:type="spellEnd"/>
+      <w:r>
+        <w:rPr>
+          <w:lang w:val="en-ID"/>
+        </w:rPr>
+        <w:t xml:space="preserve"> </w:t>
       </w:r>
       <w:r>
         <w:rPr>
@@ -755,19 +1419,299 @@
         <w:rPr>
           <w:lang w:val="en-ID"/>
         </w:rPr>
-        <w:t xml:space="preserve"> karena satu pelanggan dap</w:t>
-      </w:r>
-      <w:r>
-        <w:rPr>
-          <w:lang w:val="en-ID"/>
-        </w:rPr>
-        <w:t>at membeli lebih dari satu obat,</w:t>
-      </w:r>
-      <w:r>
-        <w:rPr>
-          <w:lang w:val="en-ID"/>
-        </w:rPr>
-        <w:t xml:space="preserve"> begitu juga satu obat dapat dibeli oleh lebih dari satu pelanggan.</w:t>
+        <w:t xml:space="preserve"> </w:t>
+      </w:r>
+      <w:proofErr w:type="spellStart"/>
+      <w:r>
+        <w:rPr>
+          <w:lang w:val="en-ID"/>
+        </w:rPr>
+        <w:t>karena</w:t>
+      </w:r>
+      <w:proofErr w:type="spellEnd"/>
+      <w:r>
+        <w:rPr>
+          <w:lang w:val="en-ID"/>
+        </w:rPr>
+        <w:t xml:space="preserve"> </w:t>
+      </w:r>
+      <w:proofErr w:type="spellStart"/>
+      <w:r>
+        <w:rPr>
+          <w:lang w:val="en-ID"/>
+        </w:rPr>
+        <w:t>satu</w:t>
+      </w:r>
+      <w:proofErr w:type="spellEnd"/>
+      <w:r>
+        <w:rPr>
+          <w:lang w:val="en-ID"/>
+        </w:rPr>
+        <w:t xml:space="preserve"> </w:t>
+      </w:r>
+      <w:proofErr w:type="spellStart"/>
+      <w:r>
+        <w:rPr>
+          <w:lang w:val="en-ID"/>
+        </w:rPr>
+        <w:t>pelanggan</w:t>
+      </w:r>
+      <w:proofErr w:type="spellEnd"/>
+      <w:r>
+        <w:rPr>
+          <w:lang w:val="en-ID"/>
+        </w:rPr>
+        <w:t xml:space="preserve"> </w:t>
+      </w:r>
+      <w:proofErr w:type="spellStart"/>
+      <w:r>
+        <w:rPr>
+          <w:lang w:val="en-ID"/>
+        </w:rPr>
+        <w:t>dap</w:t>
+      </w:r>
+      <w:r>
+        <w:rPr>
+          <w:lang w:val="en-ID"/>
+        </w:rPr>
+        <w:t>at</w:t>
+      </w:r>
+      <w:proofErr w:type="spellEnd"/>
+      <w:r>
+        <w:rPr>
+          <w:lang w:val="en-ID"/>
+        </w:rPr>
+        <w:t xml:space="preserve"> </w:t>
+      </w:r>
+      <w:proofErr w:type="spellStart"/>
+      <w:r>
+        <w:rPr>
+          <w:lang w:val="en-ID"/>
+        </w:rPr>
+        <w:t>membeli</w:t>
+      </w:r>
+      <w:proofErr w:type="spellEnd"/>
+      <w:r>
+        <w:rPr>
+          <w:lang w:val="en-ID"/>
+        </w:rPr>
+        <w:t xml:space="preserve"> </w:t>
+      </w:r>
+      <w:proofErr w:type="spellStart"/>
+      <w:r>
+        <w:rPr>
+          <w:lang w:val="en-ID"/>
+        </w:rPr>
+        <w:t>lebih</w:t>
+      </w:r>
+      <w:proofErr w:type="spellEnd"/>
+      <w:r>
+        <w:rPr>
+          <w:lang w:val="en-ID"/>
+        </w:rPr>
+        <w:t xml:space="preserve"> </w:t>
+      </w:r>
+      <w:proofErr w:type="spellStart"/>
+      <w:r>
+        <w:rPr>
+          <w:lang w:val="en-ID"/>
+        </w:rPr>
+        <w:t>dari</w:t>
+      </w:r>
+      <w:proofErr w:type="spellEnd"/>
+      <w:r>
+        <w:rPr>
+          <w:lang w:val="en-ID"/>
+        </w:rPr>
+        <w:t xml:space="preserve"> </w:t>
+      </w:r>
+      <w:proofErr w:type="spellStart"/>
+      <w:r>
+        <w:rPr>
+          <w:lang w:val="en-ID"/>
+        </w:rPr>
+        <w:t>satu</w:t>
+      </w:r>
+      <w:proofErr w:type="spellEnd"/>
+      <w:r>
+        <w:rPr>
+          <w:lang w:val="en-ID"/>
+        </w:rPr>
+        <w:t xml:space="preserve"> </w:t>
+      </w:r>
+      <w:proofErr w:type="spellStart"/>
+      <w:r>
+        <w:rPr>
+          <w:lang w:val="en-ID"/>
+        </w:rPr>
+        <w:t>obat</w:t>
+      </w:r>
+      <w:proofErr w:type="spellEnd"/>
+      <w:r>
+        <w:rPr>
+          <w:lang w:val="en-ID"/>
+        </w:rPr>
+        <w:t>,</w:t>
+      </w:r>
+      <w:r>
+        <w:rPr>
+          <w:lang w:val="en-ID"/>
+        </w:rPr>
+        <w:t xml:space="preserve"> </w:t>
+      </w:r>
+      <w:proofErr w:type="spellStart"/>
+      <w:r>
+        <w:rPr>
+          <w:lang w:val="en-ID"/>
+        </w:rPr>
+        <w:t>begitu</w:t>
+      </w:r>
+      <w:proofErr w:type="spellEnd"/>
+      <w:r>
+        <w:rPr>
+          <w:lang w:val="en-ID"/>
+        </w:rPr>
+        <w:t xml:space="preserve"> </w:t>
+      </w:r>
+      <w:proofErr w:type="spellStart"/>
+      <w:r>
+        <w:rPr>
+          <w:lang w:val="en-ID"/>
+        </w:rPr>
+        <w:t>juga</w:t>
+      </w:r>
+      <w:proofErr w:type="spellEnd"/>
+      <w:r>
+        <w:rPr>
+          <w:lang w:val="en-ID"/>
+        </w:rPr>
+        <w:t xml:space="preserve"> </w:t>
+      </w:r>
+      <w:proofErr w:type="spellStart"/>
+      <w:r>
+        <w:rPr>
+          <w:lang w:val="en-ID"/>
+        </w:rPr>
+        <w:t>satu</w:t>
+      </w:r>
+      <w:proofErr w:type="spellEnd"/>
+      <w:r>
+        <w:rPr>
+          <w:lang w:val="en-ID"/>
+        </w:rPr>
+        <w:t xml:space="preserve"> </w:t>
+      </w:r>
+      <w:proofErr w:type="spellStart"/>
+      <w:r>
+        <w:rPr>
+          <w:lang w:val="en-ID"/>
+        </w:rPr>
+        <w:t>obat</w:t>
+      </w:r>
+      <w:proofErr w:type="spellEnd"/>
+      <w:r>
+        <w:rPr>
+          <w:lang w:val="en-ID"/>
+        </w:rPr>
+        <w:t xml:space="preserve"> </w:t>
+      </w:r>
+      <w:proofErr w:type="spellStart"/>
+      <w:r>
+        <w:rPr>
+          <w:lang w:val="en-ID"/>
+        </w:rPr>
+        <w:t>dapat</w:t>
+      </w:r>
+      <w:proofErr w:type="spellEnd"/>
+      <w:r>
+        <w:rPr>
+          <w:lang w:val="en-ID"/>
+        </w:rPr>
+        <w:t xml:space="preserve"> </w:t>
+      </w:r>
+      <w:proofErr w:type="spellStart"/>
+      <w:r>
+        <w:rPr>
+          <w:lang w:val="en-ID"/>
+        </w:rPr>
+        <w:t>dibeli</w:t>
+      </w:r>
+      <w:proofErr w:type="spellEnd"/>
+      <w:r>
+        <w:rPr>
+          <w:lang w:val="en-ID"/>
+        </w:rPr>
+        <w:t xml:space="preserve"> </w:t>
+      </w:r>
+      <w:proofErr w:type="spellStart"/>
+      <w:r>
+        <w:rPr>
+          <w:lang w:val="en-ID"/>
+        </w:rPr>
+        <w:t>oleh</w:t>
+      </w:r>
+      <w:proofErr w:type="spellEnd"/>
+      <w:r>
+        <w:rPr>
+          <w:lang w:val="en-ID"/>
+        </w:rPr>
+        <w:t xml:space="preserve"> </w:t>
+      </w:r>
+      <w:proofErr w:type="spellStart"/>
+      <w:r>
+        <w:rPr>
+          <w:lang w:val="en-ID"/>
+        </w:rPr>
+        <w:t>lebih</w:t>
+      </w:r>
+      <w:proofErr w:type="spellEnd"/>
+      <w:r>
+        <w:rPr>
+          <w:lang w:val="en-ID"/>
+        </w:rPr>
+        <w:t xml:space="preserve"> </w:t>
+      </w:r>
+      <w:proofErr w:type="spellStart"/>
+      <w:r>
+        <w:rPr>
+          <w:lang w:val="en-ID"/>
+        </w:rPr>
+        <w:t>dari</w:t>
+      </w:r>
+      <w:proofErr w:type="spellEnd"/>
+      <w:r>
+        <w:rPr>
+          <w:lang w:val="en-ID"/>
+        </w:rPr>
+        <w:t xml:space="preserve"> </w:t>
+      </w:r>
+      <w:proofErr w:type="spellStart"/>
+      <w:r>
+        <w:rPr>
+          <w:lang w:val="en-ID"/>
+        </w:rPr>
+        <w:t>satu</w:t>
+      </w:r>
+      <w:proofErr w:type="spellEnd"/>
+      <w:r>
+        <w:rPr>
+          <w:lang w:val="en-ID"/>
+        </w:rPr>
+        <w:t xml:space="preserve"> </w:t>
+      </w:r>
+      <w:proofErr w:type="spellStart"/>
+      <w:r>
+        <w:rPr>
+          <w:lang w:val="en-ID"/>
+        </w:rPr>
+        <w:t>pelanggan</w:t>
+      </w:r>
+      <w:proofErr w:type="spellEnd"/>
+      <w:r>
+        <w:rPr>
+          <w:lang w:val="en-ID"/>
+        </w:rPr>
+        <w:t>.</w:t>
       </w:r>
     </w:p>
     <w:sectPr>
@@ -1623,7 +2567,7 @@
   <a:extraClrSchemeLst/>
   <a:extLst>
     <a:ext uri="{05A4C25C-085E-4340-85A3-A5531E510DB2}">
-      <thm15:themeFamily xmlns:thm15="http://schemas.microsoft.com/office/thememl/2012/main" xmlns="" name="Office Theme" id="{62F939B6-93AF-4DB8-9C6B-D6C7DFDC589F}" vid="{4A3C46E8-61CC-4603-A589-7422A47A8E4A}"/>
+      <thm15:themeFamily xmlns="" xmlns:thm15="http://schemas.microsoft.com/office/thememl/2012/main" name="Office Theme" id="{62F939B6-93AF-4DB8-9C6B-D6C7DFDC589F}" vid="{4A3C46E8-61CC-4603-A589-7422A47A8E4A}"/>
     </a:ext>
   </a:extLst>
 </a:theme>

</xml_diff>